<commit_message>
Decided on what the modules will be
</commit_message>
<xml_diff>
--- a/SRS_Template.docx
+++ b/SRS_Template.docx
@@ -3796,30 +3796,29 @@
         <w:t>Product Architecture</w:t>
       </w:r>
     </w:p>
-    <w:p xmlns:wp14="http://schemas.microsoft.com/office/word/2010/wordml" wp14:textId="77777777">
+    <w:p>
       <w:pPr>
         <w:pStyle w:val="Paragraph2"/>
-        <w:rPr>
-          <w:color w:val="7030A0"/>
-        </w:rPr>
-      </w:pPr>
-      <w:r>
-        <w:rPr>
-          <w:color w:val="7030A0"/>
-        </w:rPr>
-        <w:t>The system will be organized into ___ major modules: the ___ module, the ___ module, and the _____ module.</w:t>
-      </w:r>
-    </w:p>
-    <w:p xmlns:wp14="http://schemas.microsoft.com/office/word/2010/wordml" wp14:textId="77777777">
-      <w:pPr>
-        <w:pStyle w:val="Paragraph2"/>
-        <w:rPr/>
-      </w:pPr>
-      <w:r>
-        <w:rPr>
-          <w:color w:val="7030A0"/>
-        </w:rPr>
-        <w:t>Note: System architecture should follow standard OO design practices.</w:t>
+        <w:suppressLineNumbers w:val="0"/>
+        <w:bidi w:val="0"/>
+        <w:spacing w:before="80" w:beforeAutospacing="off" w:after="0" w:afterAutospacing="off" w:line="259" w:lineRule="auto"/>
+        <w:ind w:left="1440" w:right="0"/>
+        <w:jc w:val="both"/>
+        <w:rPr>
+          <w:color w:val="auto"/>
+        </w:rPr>
+      </w:pPr>
+      <w:r>
+        <w:rPr>
+          <w:color w:val="auto"/>
+        </w:rPr>
+        <w:t xml:space="preserve">The system will be organized into </w:t>
+      </w:r>
+      <w:r>
+        <w:rPr>
+          <w:color w:val="auto"/>
+        </w:rPr>
+        <w:t>2 major modules: the Client module and the Server module.</w:t>
       </w:r>
     </w:p>
     <w:p xmlns:wp14="http://schemas.microsoft.com/office/word/2010/wordml" wp14:textId="77777777">
@@ -4088,18 +4087,18 @@
       </w:r>
       <w:bookmarkEnd w:id="17"/>
     </w:p>
-    <w:p xmlns:wp14="http://schemas.microsoft.com/office/word/2010/wordml" wp14:textId="77777777">
+    <w:p xmlns:wp14="http://schemas.microsoft.com/office/word/2010/wordml" wp14:textId="39B384CF">
       <w:pPr>
         <w:pStyle w:val="Heading3"/>
-        <w:numPr>
-          <w:ilvl w:val="2"/>
-          <w:numId w:val="2"/>
-        </w:numPr>
-        <w:rPr/>
-      </w:pPr>
-      <w:r>
-        <w:rPr/>
-        <w:t>_____ Module Requirements:</w:t>
+        <w:rPr/>
+      </w:pPr>
+      <w:r>
+        <w:rPr/>
+        <w:t>Client</w:t>
+      </w:r>
+      <w:r>
+        <w:rPr/>
+        <w:t xml:space="preserve"> Module Requirements:</w:t>
       </w:r>
     </w:p>
     <w:p xmlns:wp14="http://schemas.microsoft.com/office/word/2010/wordml" wp14:textId="77777777">
@@ -4166,18 +4165,18 @@
         <w:t>Users should be allowed to log in using their issued id and pin, both of which are alphanumeric strings between 6 and 20 characters in length. </w:t>
       </w:r>
     </w:p>
-    <w:p xmlns:wp14="http://schemas.microsoft.com/office/word/2010/wordml" wp14:textId="77777777">
+    <w:p xmlns:wp14="http://schemas.microsoft.com/office/word/2010/wordml" wp14:textId="16D5F1ED">
       <w:pPr>
         <w:pStyle w:val="Heading3"/>
-        <w:numPr>
-          <w:ilvl w:val="2"/>
-          <w:numId w:val="2"/>
-        </w:numPr>
-        <w:rPr/>
-      </w:pPr>
-      <w:r>
-        <w:rPr/>
-        <w:t>_____ Module Requirements:</w:t>
+        <w:rPr/>
+      </w:pPr>
+      <w:r>
+        <w:rPr/>
+        <w:t>Server</w:t>
+      </w:r>
+      <w:r>
+        <w:rPr/>
+        <w:t xml:space="preserve"> Module Requirements:</w:t>
       </w:r>
     </w:p>
     <w:p xmlns:wp14="http://schemas.microsoft.com/office/word/2010/wordml" wp14:textId="77777777">
@@ -4226,7 +4225,7 @@
         <w:t>Example:</w:t>
       </w:r>
     </w:p>
-    <w:p xmlns:wp14="http://schemas.microsoft.com/office/word/2010/wordml" wp14:textId="77777777">
+    <w:p xmlns:wp14="http://schemas.microsoft.com/office/word/2010/wordml" wp14:textId="7D36B532">
       <w:pPr>
         <w:pStyle w:val="Paragraph2"/>
         <w:rPr>
@@ -4241,7 +4240,6 @@
       </w:r>
       <w:r>
         <w:rPr>
-          <w:vanish/>
           <w:color w:val="7030A0"/>
         </w:rPr>
         <w:t xml:space="preserve">SR9 </w:t>
@@ -4251,97 +4249,6 @@
           <w:color w:val="7030A0"/>
         </w:rPr>
         <w:t>Users should be allowed to log in using their issued id and pin, both of which are alphanumeric strings between 6 and 20 characters in length. </w:t>
-      </w:r>
-    </w:p>
-    <w:p xmlns:wp14="http://schemas.microsoft.com/office/word/2010/wordml" wp14:textId="77777777">
-      <w:pPr>
-        <w:pStyle w:val="Heading3"/>
-        <w:numPr>
-          <w:ilvl w:val="2"/>
-          <w:numId w:val="2"/>
-        </w:numPr>
-        <w:rPr/>
-      </w:pPr>
-      <w:r>
-        <w:rPr/>
-        <w:t>_____ Module Requirements:</w:t>
-      </w:r>
-    </w:p>
-    <w:p xmlns:wp14="http://schemas.microsoft.com/office/word/2010/wordml" wp14:textId="77777777">
-      <w:pPr>
-        <w:pStyle w:val="Paragraph2"/>
-        <w:rPr>
-          <w:color w:val="7030A0"/>
-        </w:rPr>
-      </w:pPr>
-      <w:bookmarkStart w:name="REQBV2YM5" w:id="20"/>
-      <w:r>
-        <w:rPr>
-          <w:color w:val="7030A0"/>
-        </w:rPr>
-        <w:t xml:space="preserve">Provide module specific requirements as appropriate. </w:t>
-      </w:r>
-      <w:r>
-        <w:rPr>
-          <w:vanish/>
-          <w:color w:val="7030A0"/>
-        </w:rPr>
-        <w:t xml:space="preserve">SR10 </w:t>
-      </w:r>
-      <w:bookmarkEnd w:id="20"/>
-    </w:p>
-    <w:p xmlns:wp14="http://schemas.microsoft.com/office/word/2010/wordml" wp14:textId="77777777">
-      <w:pPr>
-        <w:pStyle w:val="Paragraph2"/>
-        <w:rPr>
-          <w:color w:val="7030A0"/>
-        </w:rPr>
-      </w:pPr>
-      <w:r>
-        <w:rPr>
-          <w:color w:val="7030A0"/>
-        </w:rPr>
-        <w:t>Example:</w:t>
-      </w:r>
-    </w:p>
-    <w:p xmlns:wp14="http://schemas.microsoft.com/office/word/2010/wordml" wp14:textId="77777777">
-      <w:pPr>
-        <w:pStyle w:val="Paragraph2"/>
-        <w:rPr>
-          <w:color w:val="7030A0"/>
-        </w:rPr>
-      </w:pPr>
-      <w:r>
-        <w:rPr>
-          <w:color w:val="7030A0"/>
-        </w:rPr>
-        <w:t xml:space="preserve">3.1.2.1 </w:t>
-      </w:r>
-      <w:r>
-        <w:rPr>
-          <w:vanish/>
-          <w:color w:val="7030A0"/>
-        </w:rPr>
-        <w:t xml:space="preserve">SR9 </w:t>
-      </w:r>
-      <w:r>
-        <w:rPr>
-          <w:color w:val="7030A0"/>
-        </w:rPr>
-        <w:t>Users should be allowed to log in using their issued id and pin, both of which are alphanumeric strings between 6 and 20 characters in length. </w:t>
-      </w:r>
-    </w:p>
-    <w:p xmlns:wp14="http://schemas.microsoft.com/office/word/2010/wordml" wp14:textId="77777777">
-      <w:pPr>
-        <w:pStyle w:val="Paragraph2"/>
-        <w:rPr>
-          <w:color w:val="7030A0"/>
-        </w:rPr>
-      </w:pPr>
-      <w:r>
-        <w:rPr>
-          <w:color w:val="7030A0"/>
-        </w:rPr>
       </w:r>
     </w:p>
     <w:p xmlns:wp14="http://schemas.microsoft.com/office/word/2010/wordml" wp14:textId="77777777">

</xml_diff>

<commit_message>
Non-functional requirements and numbering
</commit_message>
<xml_diff>
--- a/SRS_Template.docx
+++ b/SRS_Template.docx
@@ -2951,40 +2951,19 @@
       <w:pPr>
         <w:pStyle w:val="Paragraph3"/>
         <w:ind w:left="720" w:firstLine="720"/>
-        <w:rPr>
-          <w:color w:val="7030A0"/>
-        </w:rPr>
-      </w:pPr>
-      <w:r>
-        <w:rPr>
-          <w:color w:val="7030A0"/>
-        </w:rPr>
-        <w:t>List any acronyms, terms etc. that need to be defined.</w:t>
+      </w:pPr>
+      <w:r>
+        <w:t>ATM – Automated Teller Machine</w:t>
       </w:r>
     </w:p>
     <w:p>
       <w:pPr>
         <w:pStyle w:val="Paragraph3"/>
         <w:ind w:left="720" w:firstLine="720"/>
-        <w:rPr>
-          <w:color w:val="7030A0"/>
-        </w:rPr>
-      </w:pPr>
-      <w:r>
-        <w:rPr>
-          <w:color w:val="7030A0"/>
-        </w:rPr>
-        <w:t>ATM – Automated Teller Machine</w:t>
-      </w:r>
-    </w:p>
-    <w:p>
-      <w:pPr>
-        <w:pStyle w:val="Paragraph3"/>
-        <w:ind w:left="720" w:firstLine="720"/>
-        <w:rPr>
-          <w:color w:val="7030A0"/>
-        </w:rPr>
-      </w:pPr>
+      </w:pPr>
+      <w:r>
+        <w:t>LOC – Line of Credit</w:t>
+      </w:r>
     </w:p>
     <w:p>
       <w:pPr>
@@ -3261,7 +3240,7 @@
         <w:pStyle w:val="Heading3"/>
         <w:numPr>
           <w:ilvl w:val="2"/>
-          <w:numId w:val="2"/>
+          <w:numId w:val="5"/>
         </w:numPr>
       </w:pPr>
       <w:r>
@@ -3272,6 +3251,9 @@
       <w:pPr>
         <w:ind w:left="2160"/>
       </w:pPr>
+      <w:r>
+        <w:t xml:space="preserve">2.1.1.1 </w:t>
+      </w:r>
       <w:r>
         <w:t>There are three types of accounts available:</w:t>
       </w:r>
@@ -3323,6 +3305,9 @@
         <w:ind w:left="2160"/>
       </w:pPr>
       <w:r>
+        <w:t xml:space="preserve">2.1.1.2 </w:t>
+      </w:r>
+      <w:r>
         <w:t xml:space="preserve">Checking and Savings accounts must have at least 1 </w:t>
       </w:r>
       <w:proofErr w:type="gramStart"/>
@@ -3343,6 +3328,10 @@
     <w:p>
       <w:pPr>
         <w:pStyle w:val="Heading3"/>
+        <w:numPr>
+          <w:ilvl w:val="2"/>
+          <w:numId w:val="5"/>
+        </w:numPr>
       </w:pPr>
       <w:r>
         <w:t>Client</w:t>
@@ -3356,6 +3345,9 @@
         <w:ind w:left="2160"/>
       </w:pPr>
       <w:r>
+        <w:t xml:space="preserve">2.1.2.1 </w:t>
+      </w:r>
+      <w:r>
         <w:t>Customers and Employees can log in to the client interface using a username and password.</w:t>
       </w:r>
     </w:p>
@@ -3364,6 +3356,9 @@
         <w:ind w:left="2160"/>
       </w:pPr>
       <w:r>
+        <w:t xml:space="preserve">2.1.2.2 </w:t>
+      </w:r>
+      <w:r>
         <w:t xml:space="preserve">Once logged in, </w:t>
       </w:r>
       <w:r>
@@ -3375,6 +3370,9 @@
         <w:ind w:left="2160"/>
       </w:pPr>
       <w:r>
+        <w:t xml:space="preserve">2.1.2.3 </w:t>
+      </w:r>
+      <w:r>
         <w:t xml:space="preserve">Once logged in, </w:t>
       </w:r>
       <w:r>
@@ -3406,6 +3404,9 @@
         <w:ind w:left="2160"/>
       </w:pPr>
       <w:r>
+        <w:t xml:space="preserve">2.1.2.4 </w:t>
+      </w:r>
+      <w:r>
         <w:t xml:space="preserve">Employees </w:t>
       </w:r>
       <w:proofErr w:type="gramStart"/>
@@ -3428,6 +3429,10 @@
     <w:p>
       <w:pPr>
         <w:pStyle w:val="Heading3"/>
+        <w:numPr>
+          <w:ilvl w:val="2"/>
+          <w:numId w:val="5"/>
+        </w:numPr>
       </w:pPr>
       <w:r>
         <w:t>Server</w:t>
@@ -3438,13 +3443,37 @@
     </w:p>
     <w:p>
       <w:pPr>
+        <w:pStyle w:val="ListParagraph"/>
+        <w:numPr>
+          <w:ilvl w:val="3"/>
+          <w:numId w:val="5"/>
+        </w:numPr>
+      </w:pPr>
+      <w:r>
+        <w:t>Usernames must be unique.</w:t>
+      </w:r>
+    </w:p>
+    <w:p>
+      <w:pPr>
+        <w:pStyle w:val="ListParagraph"/>
+        <w:numPr>
+          <w:ilvl w:val="3"/>
+          <w:numId w:val="5"/>
+        </w:numPr>
+      </w:pPr>
+      <w:r>
+        <w:t>Each Customer will have a unique id.</w:t>
+      </w:r>
+    </w:p>
+    <w:p>
+      <w:pPr>
         <w:ind w:left="2160"/>
       </w:pPr>
       <w:r>
-        <w:t>Usernames must be unique.</w:t>
-      </w:r>
-      <w:r>
-        <w:t xml:space="preserve"> Each Customer will have a unique id.</w:t>
+        <w:t xml:space="preserve">2.1.3.3 </w:t>
+      </w:r>
+      <w:r>
+        <w:t>The server will keep a log of transactions for each account, which can be sent to the Client application to be viewed by employees.</w:t>
       </w:r>
     </w:p>
     <w:p>
@@ -3452,7 +3481,10 @@
         <w:ind w:left="2160"/>
       </w:pPr>
       <w:r>
-        <w:t>The server will keep a log of transactions for each account, which can be sent to the Client application to be viewed by employees.</w:t>
+        <w:t xml:space="preserve">2.1.3.4 </w:t>
+      </w:r>
+      <w:r>
+        <w:t>Users can only be logged in via one connection at a time.</w:t>
       </w:r>
     </w:p>
     <w:p>
@@ -3460,15 +3492,16 @@
         <w:ind w:left="2160"/>
       </w:pPr>
       <w:r>
-        <w:t>Users can only be logged in via one connection at a time.</w:t>
-      </w:r>
-    </w:p>
-    <w:p>
-      <w:pPr>
-        <w:ind w:left="2160"/>
-      </w:pPr>
-      <w:r>
-        <w:t>The server will verify that a transaction is valid before completing it. (ex. Withdrawing more than account balance is not allowed)</w:t>
+        <w:t xml:space="preserve">2.1.3.5 </w:t>
+      </w:r>
+      <w:r>
+        <w:t>The server will verify that a transaction is valid before completing it. (ex. Withdrawing more than account balance is not allowed</w:t>
+      </w:r>
+      <w:r>
+        <w:t>, exceeding daily withdrawal limit is not allowed</w:t>
+      </w:r>
+      <w:r>
+        <w:t>)</w:t>
       </w:r>
     </w:p>
     <w:p>
@@ -3492,6 +3525,9 @@
         <w:ind w:left="1440"/>
       </w:pPr>
       <w:r>
+        <w:t xml:space="preserve">2.2.1 </w:t>
+      </w:r>
+      <w:r>
         <w:t>The system will read a comma-separated text file that includes usernames and passwords of Employees.</w:t>
       </w:r>
     </w:p>
@@ -3500,7 +3536,16 @@
         <w:ind w:left="1440"/>
       </w:pPr>
       <w:r>
-        <w:t xml:space="preserve">The system will read a comma-separated text file containing the list of Customers. The fields included are id, username, password, legal name, social security number, and a list of account ids </w:t>
+        <w:t xml:space="preserve">2.2.2 </w:t>
+      </w:r>
+      <w:r>
+        <w:t>The system will read a comma-separated text file containing the list of Customers.</w:t>
+      </w:r>
+      <w:r>
+        <w:t xml:space="preserve"> </w:t>
+      </w:r>
+      <w:r>
+        <w:t xml:space="preserve">The fields included are id, username, password, legal name, social security number, and a list of account ids </w:t>
       </w:r>
       <w:r>
         <w:t>the user has ownership of</w:t>
@@ -3514,6 +3559,9 @@
         <w:ind w:left="1440"/>
       </w:pPr>
       <w:r>
+        <w:t xml:space="preserve">2.2.3 </w:t>
+      </w:r>
+      <w:r>
         <w:t xml:space="preserve">The system will be able to read a comma-separated text file containing the </w:t>
       </w:r>
       <w:proofErr w:type="gramStart"/>
@@ -3522,7 +3570,11 @@
       </w:r>
       <w:proofErr w:type="gramEnd"/>
       <w:r>
-        <w:t xml:space="preserve"> and transaction history of each account. The first line will include the fields account id, account type, status (open/closed), users with ownership of the account, current balance, and any other attributes specific to the type of account. The following lines contain the transaction history of the account, with each line containing the fields transaction id, amount, date, whether the transaction was performed by a Customer, Employee, or Automatically, and name of the user performing the transaction (if applicable).</w:t>
+        <w:t xml:space="preserve"> and transaction history of each account. The first line will include the fields account id, account type, status (open/closed), users with ownership of the account, current balance, and any other attributes specific to the type of account. The following lines contain the transaction history of the account, with each line containing the fields transaction id, amount, date, whether the transaction was performed by a Customer, </w:t>
+      </w:r>
+      <w:r>
+        <w:lastRenderedPageBreak/>
+        <w:t>Employee, or Automatically, and name of the user performing the transaction (if applicable).</w:t>
       </w:r>
     </w:p>
     <w:p>
@@ -3556,43 +3608,14 @@
     </w:p>
     <w:p>
       <w:pPr>
-        <w:ind w:left="720" w:firstLine="720"/>
-        <w:rPr>
-          <w:color w:val="7030A0"/>
-        </w:rPr>
-      </w:pPr>
-      <w:bookmarkStart w:id="16" w:name="REQBV1AR4"/>
-      <w:r>
-        <w:rPr>
-          <w:color w:val="7030A0"/>
-        </w:rPr>
-        <w:t>Example:</w:t>
-      </w:r>
-    </w:p>
-    <w:p>
-      <w:pPr>
-        <w:ind w:left="720" w:firstLine="720"/>
-      </w:pPr>
-      <w:r>
-        <w:rPr>
-          <w:color w:val="7030A0"/>
-        </w:rPr>
-        <w:t xml:space="preserve">4.1.1 The </w:t>
-      </w:r>
-      <w:r>
-        <w:rPr>
-          <w:vanish/>
-          <w:color w:val="7030A0"/>
-        </w:rPr>
-        <w:t xml:space="preserve">SR8 </w:t>
-      </w:r>
-      <w:r>
-        <w:rPr>
-          <w:color w:val="7030A0"/>
-        </w:rPr>
-        <w:t>System must encrypt data being transmitted over the Internet. </w:t>
-      </w:r>
-      <w:bookmarkEnd w:id="16"/>
+        <w:ind w:left="1440"/>
+      </w:pPr>
+      <w:r>
+        <w:t xml:space="preserve">3.1.1 </w:t>
+      </w:r>
+      <w:r>
+        <w:t>Passwords will not be stored in plaintext.</w:t>
+      </w:r>
     </w:p>
     <w:p>
       <w:pPr>
@@ -3602,8 +3625,8 @@
           <w:numId w:val="2"/>
         </w:numPr>
       </w:pPr>
-      <w:bookmarkStart w:id="17" w:name="__RefHeading___Toc19440740"/>
-      <w:bookmarkEnd w:id="17"/>
+      <w:bookmarkStart w:id="16" w:name="__RefHeading___Toc19440740"/>
+      <w:bookmarkEnd w:id="16"/>
       <w:r>
         <w:t>Environmental Requirements</w:t>
       </w:r>
@@ -3611,103 +3634,10 @@
     <w:p>
       <w:pPr>
         <w:ind w:left="1440"/>
-        <w:rPr>
-          <w:color w:val="7030A0"/>
-        </w:rPr>
-      </w:pPr>
-      <w:bookmarkStart w:id="18" w:name="REQBV3HG5"/>
-      <w:r>
-        <w:rPr>
-          <w:color w:val="7030A0"/>
-        </w:rPr>
-        <w:t>Example:</w:t>
-      </w:r>
-    </w:p>
-    <w:p>
-      <w:pPr>
-        <w:ind w:left="1440"/>
-        <w:rPr>
-          <w:color w:val="7030A0"/>
-        </w:rPr>
-      </w:pPr>
-      <w:r>
-        <w:rPr>
-          <w:color w:val="7030A0"/>
-        </w:rPr>
-        <w:t xml:space="preserve">4.2.1 </w:t>
-      </w:r>
-      <w:r>
-        <w:rPr>
-          <w:vanish/>
-          <w:color w:val="7030A0"/>
-        </w:rPr>
-        <w:t xml:space="preserve">SR20 </w:t>
-      </w:r>
-      <w:r>
-        <w:rPr>
-          <w:color w:val="7030A0"/>
-        </w:rPr>
-        <w:t>System cannot require that any software other than a web browser be installed on user computers. </w:t>
-      </w:r>
-      <w:bookmarkEnd w:id="18"/>
-    </w:p>
-    <w:p>
-      <w:pPr>
-        <w:ind w:left="1440"/>
-        <w:rPr>
-          <w:color w:val="7030A0"/>
-        </w:rPr>
-      </w:pPr>
-      <w:bookmarkStart w:id="19" w:name="REQBV5QU8"/>
-      <w:r>
-        <w:rPr>
-          <w:color w:val="7030A0"/>
-        </w:rPr>
-        <w:t xml:space="preserve">4.2.2 </w:t>
-      </w:r>
-      <w:r>
-        <w:rPr>
-          <w:vanish/>
-          <w:color w:val="7030A0"/>
-        </w:rPr>
-        <w:t xml:space="preserve">SR25 </w:t>
-      </w:r>
-      <w:r>
-        <w:rPr>
-          <w:color w:val="7030A0"/>
-        </w:rPr>
-        <w:t>System must make use of the University’s existing Oracle 9i implementation for its database. </w:t>
-      </w:r>
-      <w:bookmarkEnd w:id="19"/>
-    </w:p>
-    <w:p>
-      <w:pPr>
-        <w:ind w:left="1440"/>
-        <w:rPr>
-          <w:color w:val="7030A0"/>
-        </w:rPr>
-      </w:pPr>
-      <w:bookmarkStart w:id="20" w:name="REQBV5RT8"/>
-      <w:r>
-        <w:rPr>
-          <w:color w:val="7030A0"/>
-        </w:rPr>
-        <w:t xml:space="preserve">4.2.3 </w:t>
-      </w:r>
-      <w:r>
-        <w:rPr>
-          <w:vanish/>
-          <w:color w:val="7030A0"/>
-        </w:rPr>
-        <w:t xml:space="preserve">SR26 </w:t>
-      </w:r>
-      <w:r>
-        <w:rPr>
-          <w:color w:val="7030A0"/>
-        </w:rPr>
-        <w:t>System must be deployed on existing Linux-based server infrastructure. </w:t>
-      </w:r>
-      <w:bookmarkEnd w:id="20"/>
+      </w:pPr>
+      <w:r>
+        <w:t>3.2.1 The Client program will be compatible with Mac and Windows operating systems.</w:t>
+      </w:r>
     </w:p>
     <w:p>
       <w:pPr>
@@ -3717,8 +3647,8 @@
           <w:numId w:val="2"/>
         </w:numPr>
       </w:pPr>
-      <w:bookmarkStart w:id="21" w:name="__RefHeading___Toc19440741"/>
-      <w:bookmarkEnd w:id="21"/>
+      <w:bookmarkStart w:id="17" w:name="__RefHeading___Toc19440741"/>
+      <w:bookmarkEnd w:id="17"/>
       <w:r>
         <w:t>Performance Requirements</w:t>
       </w:r>
@@ -3726,60 +3656,20 @@
     <w:p>
       <w:pPr>
         <w:ind w:left="1440"/>
-        <w:rPr>
-          <w:color w:val="7030A0"/>
-        </w:rPr>
-      </w:pPr>
-      <w:bookmarkStart w:id="22" w:name="REQBV5SS8"/>
-      <w:r>
-        <w:rPr>
-          <w:color w:val="7030A0"/>
-        </w:rPr>
-        <w:t>Example:</w:t>
-      </w:r>
-    </w:p>
-    <w:p>
-      <w:pPr>
-        <w:ind w:left="1440"/>
-        <w:rPr>
-          <w:color w:val="7030A0"/>
-        </w:rPr>
-      </w:pPr>
-      <w:r>
-        <w:rPr>
-          <w:color w:val="7030A0"/>
-        </w:rPr>
-        <w:t xml:space="preserve">4.3.1 </w:t>
-      </w:r>
-      <w:r>
-        <w:rPr>
-          <w:vanish/>
-          <w:color w:val="7030A0"/>
-        </w:rPr>
-        <w:t xml:space="preserve">SR27 </w:t>
-      </w:r>
-      <w:r>
-        <w:rPr>
-          <w:color w:val="7030A0"/>
-        </w:rPr>
-        <w:t>System must render all UI pages in no more than 9 seconds for dynamic pages. Static pages (HTML-only) must be rendered in less than 3 seconds. </w:t>
-      </w:r>
-      <w:bookmarkEnd w:id="22"/>
-    </w:p>
-    <w:p>
-      <w:pPr>
-        <w:pStyle w:val="Heading3"/>
-        <w:numPr>
-          <w:ilvl w:val="0"/>
-          <w:numId w:val="0"/>
-        </w:numPr>
-        <w:rPr>
-          <w:color w:val="7030A0"/>
-        </w:rPr>
-      </w:pPr>
-    </w:p>
-    <w:p/>
-    <w:p/>
+      </w:pPr>
+      <w:r>
+        <w:t>3.3.1Transactions should not take longer than 30 seconds to be either completed or determined invalid.</w:t>
+      </w:r>
+    </w:p>
+    <w:p>
+      <w:r>
+        <w:tab/>
+      </w:r>
+      <w:r>
+        <w:tab/>
+        <w:t>The system should not require any regular downtime to operate.</w:t>
+      </w:r>
+    </w:p>
     <w:p/>
     <w:p>
       <w:pPr>
@@ -3868,7 +3758,7 @@
       <w:rPr>
         <w:noProof/>
       </w:rPr>
-      <w:pict w14:anchorId="6A318DAE">
+      <w:pict w14:anchorId="35B6888E">
         <v:rect id="Rectangle 2" o:spid="_x0000_s1026" style="position:absolute;margin-left:0;margin-top:.05pt;width:4.65pt;height:9.35pt;z-index:-503316473;visibility:visible;mso-wrap-style:square;mso-width-percent:0;mso-height-percent:0;mso-wrap-distance-left:0;mso-wrap-distance-top:0;mso-wrap-distance-right:0;mso-wrap-distance-bottom:0;mso-position-horizontal:center;mso-position-horizontal-relative:margin;mso-position-vertical:absolute;mso-position-vertical-relative:text;mso-width-percent:0;mso-height-percent:0;mso-width-relative:page;mso-height-relative:page;v-text-anchor:top" o:gfxdata="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" o:allowincell="f" filled="f" stroked="f" strokeweight="0">
           <o:lock v:ext="edit" aspectratio="t" verticies="t" text="t" shapetype="t"/>
           <v:textbox inset="0,0,0,0">
@@ -3947,7 +3837,7 @@
       <w:rPr>
         <w:noProof/>
       </w:rPr>
-      <w:pict w14:anchorId="6B473107">
+      <w:pict w14:anchorId="6D69F48B">
         <v:rect id="Rectangle 1" o:spid="_x0000_s1027" style="position:absolute;margin-left:0;margin-top:.05pt;width:5.65pt;height:1.8pt;z-index:-503316474;visibility:visible;mso-wrap-style:square;mso-width-percent:0;mso-height-percent:0;mso-wrap-distance-left:0;mso-wrap-distance-top:0;mso-wrap-distance-right:0;mso-wrap-distance-bottom:0;mso-position-horizontal:center;mso-position-horizontal-relative:margin;mso-position-vertical:absolute;mso-position-vertical-relative:text;mso-width-percent:0;mso-height-percent:0;mso-width-relative:page;mso-height-relative:page;v-text-anchor:top" o:gfxdata="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" o:allowincell="f" filled="f" stroked="f" strokeweight="0">
           <o:lock v:ext="edit" aspectratio="t" verticies="t" text="t" shapetype="t"/>
           <v:textbox inset="0,0,0,0">
@@ -4127,6 +4017,119 @@
 <file path=word/numbering.xml><?xml version="1.0" encoding="utf-8"?>
 <w:numbering xmlns:wpc="http://schemas.microsoft.com/office/word/2010/wordprocessingCanvas" xmlns:cx="http://schemas.microsoft.com/office/drawing/2014/chartex" xmlns:cx1="http://schemas.microsoft.com/office/drawing/2015/9/8/chartex" xmlns:cx2="http://schemas.microsoft.com/office/drawing/2015/10/21/chartex" xmlns:cx3="http://schemas.microsoft.com/office/drawing/2016/5/9/chartex" xmlns:cx4="http://schemas.microsoft.com/office/drawing/2016/5/10/chartex" xmlns:cx5="http://schemas.microsoft.com/office/drawing/2016/5/11/chartex" xmlns:cx6="http://schemas.microsoft.com/office/drawing/2016/5/12/chartex" xmlns:cx7="http://schemas.microsoft.com/office/drawing/2016/5/13/chartex" xmlns:cx8="http://schemas.microsoft.com/office/drawing/2016/5/14/chartex" xmlns:mc="http://schemas.openxmlformats.org/markup-compatibility/2006" xmlns:aink="http://schemas.microsoft.com/office/drawing/2016/ink" xmlns:am3d="http://schemas.microsoft.com/office/drawing/2017/model3d" xmlns:o="urn:schemas-microsoft-com:office:office" xmlns:oel="http://schemas.microsoft.com/office/2019/extlst" xmlns:r="http://schemas.openxmlformats.org/officeDocument/2006/relationships" xmlns:m="http://schemas.openxmlformats.org/officeDocument/2006/math" xmlns:v="urn:schemas-microsoft-com:vml" xmlns:wp14="http://schemas.microsoft.com/office/word/2010/wordprocessingDrawing" xmlns:wp="http://schemas.openxmlformats.org/drawingml/2006/wordprocessingDrawing" xmlns:w10="urn:schemas-microsoft-com:office:word" xmlns:w="http://schemas.openxmlformats.org/wordprocessingml/2006/main" xmlns:w14="http://schemas.microsoft.com/office/word/2010/wordml" xmlns:w15="http://schemas.microsoft.com/office/word/2012/wordml" xmlns:w16cex="http://schemas.microsoft.com/office/word/2018/wordml/cex" xmlns:w16cid="http://schemas.microsoft.com/office/word/2016/wordml/cid" xmlns:w16="http://schemas.microsoft.com/office/word/2018/wordml" xmlns:w16du="http://schemas.microsoft.com/office/word/2023/wordml/word16du" xmlns:w16sdtdh="http://schemas.microsoft.com/office/word/2020/wordml/sdtdatahash" xmlns:w16sdtfl="http://schemas.microsoft.com/office/word/2024/wordml/sdtformatlock" xmlns:w16se="http://schemas.microsoft.com/office/word/2015/wordml/symex" xmlns:wpg="http://schemas.microsoft.com/office/word/2010/wordprocessingGroup" xmlns:wpi="http://schemas.microsoft.com/office/word/2010/wordprocessingInk" xmlns:wne="http://schemas.microsoft.com/office/word/2006/wordml" xmlns:wps="http://schemas.microsoft.com/office/word/2010/wordprocessingShape" mc:Ignorable="w14 w15 w16se w16cid w16 w16cex w16sdtdh w16sdtfl w16du wp14">
   <w:abstractNum w:abstractNumId="0" w15:restartNumberingAfterBreak="0">
+    <w:nsid w:val="0B334B21"/>
+    <w:multiLevelType w:val="multilevel"/>
+    <w:tmpl w:val="FB3CB3C4"/>
+    <w:lvl w:ilvl="0">
+      <w:start w:val="2"/>
+      <w:numFmt w:val="decimal"/>
+      <w:lvlText w:val="%1"/>
+      <w:lvlJc w:val="left"/>
+      <w:pPr>
+        <w:ind w:left="480" w:hanging="480"/>
+      </w:pPr>
+      <w:rPr>
+        <w:rFonts w:hint="default"/>
+      </w:rPr>
+    </w:lvl>
+    <w:lvl w:ilvl="1">
+      <w:start w:val="1"/>
+      <w:numFmt w:val="decimal"/>
+      <w:lvlText w:val="%1.%2"/>
+      <w:lvlJc w:val="left"/>
+      <w:pPr>
+        <w:ind w:left="1200" w:hanging="480"/>
+      </w:pPr>
+      <w:rPr>
+        <w:rFonts w:hint="default"/>
+      </w:rPr>
+    </w:lvl>
+    <w:lvl w:ilvl="2">
+      <w:start w:val="1"/>
+      <w:numFmt w:val="decimal"/>
+      <w:lvlText w:val="%1.%2.%3"/>
+      <w:lvlJc w:val="left"/>
+      <w:pPr>
+        <w:ind w:left="2160" w:hanging="720"/>
+      </w:pPr>
+      <w:rPr>
+        <w:rFonts w:hint="default"/>
+      </w:rPr>
+    </w:lvl>
+    <w:lvl w:ilvl="3">
+      <w:start w:val="1"/>
+      <w:numFmt w:val="decimal"/>
+      <w:lvlText w:val="%1.%2.%3.%4"/>
+      <w:lvlJc w:val="left"/>
+      <w:pPr>
+        <w:ind w:left="2880" w:hanging="720"/>
+      </w:pPr>
+      <w:rPr>
+        <w:rFonts w:hint="default"/>
+      </w:rPr>
+    </w:lvl>
+    <w:lvl w:ilvl="4">
+      <w:start w:val="1"/>
+      <w:numFmt w:val="decimal"/>
+      <w:lvlText w:val="%1.%2.%3.%4.%5"/>
+      <w:lvlJc w:val="left"/>
+      <w:pPr>
+        <w:ind w:left="3960" w:hanging="1080"/>
+      </w:pPr>
+      <w:rPr>
+        <w:rFonts w:hint="default"/>
+      </w:rPr>
+    </w:lvl>
+    <w:lvl w:ilvl="5">
+      <w:start w:val="1"/>
+      <w:numFmt w:val="decimal"/>
+      <w:lvlText w:val="%1.%2.%3.%4.%5.%6"/>
+      <w:lvlJc w:val="left"/>
+      <w:pPr>
+        <w:ind w:left="4680" w:hanging="1080"/>
+      </w:pPr>
+      <w:rPr>
+        <w:rFonts w:hint="default"/>
+      </w:rPr>
+    </w:lvl>
+    <w:lvl w:ilvl="6">
+      <w:start w:val="1"/>
+      <w:numFmt w:val="decimal"/>
+      <w:lvlText w:val="%1.%2.%3.%4.%5.%6.%7"/>
+      <w:lvlJc w:val="left"/>
+      <w:pPr>
+        <w:ind w:left="5760" w:hanging="1440"/>
+      </w:pPr>
+      <w:rPr>
+        <w:rFonts w:hint="default"/>
+      </w:rPr>
+    </w:lvl>
+    <w:lvl w:ilvl="7">
+      <w:start w:val="1"/>
+      <w:numFmt w:val="decimal"/>
+      <w:lvlText w:val="%1.%2.%3.%4.%5.%6.%7.%8"/>
+      <w:lvlJc w:val="left"/>
+      <w:pPr>
+        <w:ind w:left="6480" w:hanging="1440"/>
+      </w:pPr>
+      <w:rPr>
+        <w:rFonts w:hint="default"/>
+      </w:rPr>
+    </w:lvl>
+    <w:lvl w:ilvl="8">
+      <w:start w:val="1"/>
+      <w:numFmt w:val="decimal"/>
+      <w:lvlText w:val="%1.%2.%3.%4.%5.%6.%7.%8.%9"/>
+      <w:lvlJc w:val="left"/>
+      <w:pPr>
+        <w:ind w:left="7560" w:hanging="1800"/>
+      </w:pPr>
+      <w:rPr>
+        <w:rFonts w:hint="default"/>
+      </w:rPr>
+    </w:lvl>
+  </w:abstractNum>
+  <w:abstractNum w:abstractNumId="1" w15:restartNumberingAfterBreak="0">
     <w:nsid w:val="332DAA6E"/>
     <w:multiLevelType w:val="multilevel"/>
     <w:tmpl w:val="6A1C3B02"/>
@@ -4254,7 +4257,7 @@
       </w:pPr>
     </w:lvl>
   </w:abstractNum>
-  <w:abstractNum w:abstractNumId="1" w15:restartNumberingAfterBreak="0">
+  <w:abstractNum w:abstractNumId="2" w15:restartNumberingAfterBreak="0">
     <w:nsid w:val="342FCBA4"/>
     <w:multiLevelType w:val="multilevel"/>
     <w:tmpl w:val="F5CC48B4"/>
@@ -4373,7 +4376,7 @@
       </w:pPr>
     </w:lvl>
   </w:abstractNum>
-  <w:abstractNum w:abstractNumId="2" w15:restartNumberingAfterBreak="0">
+  <w:abstractNum w:abstractNumId="3" w15:restartNumberingAfterBreak="0">
     <w:nsid w:val="4BD0317A"/>
     <w:multiLevelType w:val="hybridMultilevel"/>
     <w:tmpl w:val="1AE42790"/>
@@ -4486,7 +4489,7 @@
       </w:rPr>
     </w:lvl>
   </w:abstractNum>
-  <w:abstractNum w:abstractNumId="3" w15:restartNumberingAfterBreak="0">
+  <w:abstractNum w:abstractNumId="4" w15:restartNumberingAfterBreak="0">
     <w:nsid w:val="54087F3A"/>
     <w:multiLevelType w:val="hybridMultilevel"/>
     <w:tmpl w:val="22E89306"/>
@@ -4600,16 +4603,19 @@
     </w:lvl>
   </w:abstractNum>
   <w:num w:numId="1" w16cid:durableId="813831423">
-    <w:abstractNumId w:val="0"/>
+    <w:abstractNumId w:val="1"/>
   </w:num>
   <w:num w:numId="2" w16cid:durableId="1055202881">
-    <w:abstractNumId w:val="1"/>
+    <w:abstractNumId w:val="2"/>
   </w:num>
   <w:num w:numId="3" w16cid:durableId="1989430061">
-    <w:abstractNumId w:val="2"/>
+    <w:abstractNumId w:val="3"/>
   </w:num>
   <w:num w:numId="4" w16cid:durableId="255595931">
-    <w:abstractNumId w:val="3"/>
+    <w:abstractNumId w:val="4"/>
+  </w:num>
+  <w:num w:numId="5" w16cid:durableId="224725388">
+    <w:abstractNumId w:val="0"/>
   </w:num>
 </w:numbering>
 </file>

</xml_diff>

<commit_message>
UML Class Diagram Rough Draft
</commit_message>
<xml_diff>
--- a/SRS_Template.docx
+++ b/SRS_Template.docx
@@ -29,8 +29,8 @@
           <w:sz w:val="28"/>
         </w:rPr>
         <w:sectPr>
-          <w:headerReference w:type="default" r:id="rId7"/>
-          <w:footerReference w:type="default" r:id="rId8"/>
+          <w:headerReference w:type="default" r:id="rId8"/>
+          <w:footerReference w:type="default" r:id="rId9"/>
           <w:pgSz w:w="12240" w:h="15840"/>
           <w:pgMar w:top="1440" w:right="1800" w:bottom="1800" w:left="1800" w:header="720" w:footer="1080" w:gutter="0"/>
           <w:pgNumType w:fmt="lowerRoman" w:start="1"/>
@@ -501,6 +501,12 @@
               </w:rPr>
               <w:t>Functional Requirement</w:t>
             </w:r>
+            <w:r>
+              <w:rPr>
+                <w:color w:val="000000"/>
+              </w:rPr>
+              <w:t>s</w:t>
+            </w:r>
           </w:p>
         </w:tc>
         <w:tc>
@@ -551,6 +557,13 @@
                 <w:u w:val="single"/>
               </w:rPr>
             </w:pPr>
+            <w:r>
+              <w:rPr>
+                <w:color w:val="000000"/>
+                <w:u w:val="single"/>
+              </w:rPr>
+              <w:t>09/25/2025</w:t>
+            </w:r>
           </w:p>
         </w:tc>
         <w:tc>
@@ -571,6 +584,12 @@
                 <w:color w:val="000000"/>
               </w:rPr>
             </w:pPr>
+            <w:r>
+              <w:rPr>
+                <w:color w:val="000000"/>
+              </w:rPr>
+              <w:t>1.3</w:t>
+            </w:r>
           </w:p>
         </w:tc>
         <w:tc>
@@ -591,6 +610,12 @@
                 <w:color w:val="000000"/>
               </w:rPr>
             </w:pPr>
+            <w:r>
+              <w:rPr>
+                <w:color w:val="000000"/>
+              </w:rPr>
+              <w:t>Non-Functional Requirements</w:t>
+            </w:r>
           </w:p>
         </w:tc>
         <w:tc>
@@ -612,6 +637,12 @@
                 <w:color w:val="000000"/>
               </w:rPr>
             </w:pPr>
+            <w:r>
+              <w:rPr>
+                <w:color w:val="000000"/>
+              </w:rPr>
+              <w:t>Colin, Christian, Monica</w:t>
+            </w:r>
           </w:p>
         </w:tc>
       </w:tr>
@@ -635,6 +666,13 @@
                 <w:u w:val="single"/>
               </w:rPr>
             </w:pPr>
+            <w:r>
+              <w:rPr>
+                <w:color w:val="000000"/>
+                <w:u w:val="single"/>
+              </w:rPr>
+              <w:t>09/25/2025</w:t>
+            </w:r>
           </w:p>
         </w:tc>
         <w:tc>
@@ -655,6 +693,12 @@
                 <w:color w:val="000000"/>
               </w:rPr>
             </w:pPr>
+            <w:r>
+              <w:rPr>
+                <w:color w:val="000000"/>
+              </w:rPr>
+              <w:t>1.4</w:t>
+            </w:r>
           </w:p>
         </w:tc>
         <w:tc>
@@ -675,6 +719,12 @@
                 <w:color w:val="000000"/>
               </w:rPr>
             </w:pPr>
+            <w:r>
+              <w:rPr>
+                <w:color w:val="000000"/>
+              </w:rPr>
+              <w:t>UML Use Case Rough Draft</w:t>
+            </w:r>
           </w:p>
         </w:tc>
         <w:tc>
@@ -696,6 +746,12 @@
                 <w:color w:val="000000"/>
               </w:rPr>
             </w:pPr>
+            <w:r>
+              <w:rPr>
+                <w:color w:val="000000"/>
+              </w:rPr>
+              <w:t>Colin, Christian, Monica</w:t>
+            </w:r>
           </w:p>
         </w:tc>
       </w:tr>
@@ -719,6 +775,13 @@
                 <w:u w:val="single"/>
               </w:rPr>
             </w:pPr>
+            <w:r>
+              <w:rPr>
+                <w:color w:val="000000"/>
+                <w:u w:val="single"/>
+              </w:rPr>
+              <w:t>09/25/2025</w:t>
+            </w:r>
           </w:p>
         </w:tc>
         <w:tc>
@@ -739,6 +802,12 @@
                 <w:color w:val="000000"/>
               </w:rPr>
             </w:pPr>
+            <w:r>
+              <w:rPr>
+                <w:color w:val="000000"/>
+              </w:rPr>
+              <w:t>1.5</w:t>
+            </w:r>
           </w:p>
         </w:tc>
         <w:tc>
@@ -759,6 +828,12 @@
                 <w:color w:val="000000"/>
               </w:rPr>
             </w:pPr>
+            <w:r>
+              <w:rPr>
+                <w:color w:val="000000"/>
+              </w:rPr>
+              <w:t>UML Class Diagram Rough Draft</w:t>
+            </w:r>
           </w:p>
         </w:tc>
         <w:tc>
@@ -780,6 +855,12 @@
                 <w:color w:val="000000"/>
               </w:rPr>
             </w:pPr>
+            <w:r>
+              <w:rPr>
+                <w:color w:val="000000"/>
+              </w:rPr>
+              <w:t>Colin, Christian, Monica</w:t>
+            </w:r>
           </w:p>
         </w:tc>
       </w:tr>
@@ -1799,8 +1880,8 @@
           <w:u w:val="single"/>
         </w:rPr>
         <w:sectPr>
-          <w:headerReference w:type="default" r:id="rId9"/>
-          <w:footerReference w:type="default" r:id="rId10"/>
+          <w:headerReference w:type="default" r:id="rId10"/>
+          <w:footerReference w:type="default" r:id="rId11"/>
           <w:pgSz w:w="12240" w:h="15840"/>
           <w:pgMar w:top="1440" w:right="1800" w:bottom="1800" w:left="1800" w:header="720" w:footer="1080" w:gutter="0"/>
           <w:pgNumType w:fmt="lowerRoman"/>
@@ -2982,78 +3063,17 @@
     <w:p>
       <w:pPr>
         <w:pStyle w:val="Paragraph2"/>
-        <w:rPr>
-          <w:rFonts w:ascii="Calibri" w:hAnsi="Calibri" w:cs="Calibri"/>
-          <w:color w:val="7030A0"/>
-        </w:rPr>
-      </w:pPr>
-      <w:r>
-        <w:rPr>
-          <w:rFonts w:ascii="Calibri" w:hAnsi="Calibri" w:cs="Calibri"/>
-          <w:color w:val="7030A0"/>
-        </w:rPr>
-        <w:t>Use Case Specification Document</w:t>
-      </w:r>
-      <w:r>
-        <w:rPr>
-          <w:rFonts w:ascii="Calibri" w:hAnsi="Calibri" w:cs="Calibri"/>
-        </w:rPr>
-        <w:t xml:space="preserve"> </w:t>
-      </w:r>
-      <w:r>
-        <w:rPr>
-          <w:rFonts w:ascii="Calibri" w:hAnsi="Calibri" w:cs="Calibri"/>
-          <w:color w:val="7030A0"/>
-        </w:rPr>
-        <w:t>– Step 2 in assignment description</w:t>
+      </w:pPr>
+      <w:r>
+        <w:t>UML Use Case Diagram</w:t>
       </w:r>
     </w:p>
     <w:p>
       <w:pPr>
         <w:pStyle w:val="Paragraph2"/>
-        <w:rPr>
-          <w:rFonts w:ascii="Calibri" w:hAnsi="Calibri" w:cs="Calibri"/>
-          <w:color w:val="7030A0"/>
-        </w:rPr>
-      </w:pPr>
-      <w:r>
-        <w:rPr>
-          <w:rFonts w:ascii="Calibri" w:hAnsi="Calibri" w:cs="Calibri"/>
-          <w:color w:val="7030A0"/>
-        </w:rPr>
-        <w:t>UML Use Case Diagrams Document – Step 3 in assignment description</w:t>
-      </w:r>
-    </w:p>
-    <w:p>
-      <w:pPr>
-        <w:pStyle w:val="Paragraph2"/>
-        <w:rPr>
-          <w:rFonts w:ascii="Calibri" w:hAnsi="Calibri" w:cs="Calibri"/>
-          <w:color w:val="7030A0"/>
-        </w:rPr>
-      </w:pPr>
-      <w:r>
-        <w:rPr>
-          <w:rFonts w:ascii="Calibri" w:hAnsi="Calibri" w:cs="Calibri"/>
-          <w:color w:val="7030A0"/>
-        </w:rPr>
-        <w:t>Class Diagrams – Step 5 in assignment description</w:t>
-      </w:r>
-    </w:p>
-    <w:p>
-      <w:pPr>
-        <w:pStyle w:val="Paragraph2"/>
-        <w:rPr>
-          <w:rFonts w:ascii="Calibri" w:hAnsi="Calibri" w:cs="Calibri"/>
-          <w:color w:val="7030A0"/>
-        </w:rPr>
-      </w:pPr>
-      <w:r>
-        <w:rPr>
-          <w:rFonts w:ascii="Calibri" w:hAnsi="Calibri" w:cs="Calibri"/>
-          <w:color w:val="7030A0"/>
-        </w:rPr>
-        <w:t>Sequence Diagrams – Step 6 in assignment description</w:t>
+      </w:pPr>
+      <w:r>
+        <w:t>UML Class Diagram</w:t>
       </w:r>
     </w:p>
     <w:p>
@@ -3210,6 +3230,14 @@
     </w:p>
     <w:p>
       <w:pPr>
+        <w:ind w:left="1440"/>
+      </w:pPr>
+      <w:r>
+        <w:t>It is assumed that Customers will not need to change their password.</w:t>
+      </w:r>
+    </w:p>
+    <w:p>
+      <w:pPr>
         <w:pStyle w:val="Heading1"/>
         <w:numPr>
           <w:ilvl w:val="0"/>
@@ -3255,6 +3283,9 @@
         <w:t xml:space="preserve">2.1.1.1 </w:t>
       </w:r>
       <w:r>
+        <w:tab/>
+      </w:r>
+      <w:r>
         <w:t>There are three types of accounts available:</w:t>
       </w:r>
     </w:p>
@@ -3308,6 +3339,9 @@
         <w:t xml:space="preserve">2.1.1.2 </w:t>
       </w:r>
       <w:r>
+        <w:tab/>
+      </w:r>
+      <w:r>
         <w:t xml:space="preserve">Checking and Savings accounts must have at least 1 </w:t>
       </w:r>
       <w:proofErr w:type="gramStart"/>
@@ -3348,6 +3382,9 @@
         <w:t xml:space="preserve">2.1.2.1 </w:t>
       </w:r>
       <w:r>
+        <w:tab/>
+      </w:r>
+      <w:r>
         <w:t>Customers and Employees can log in to the client interface using a username and password.</w:t>
       </w:r>
     </w:p>
@@ -3359,10 +3396,13 @@
         <w:t xml:space="preserve">2.1.2.2 </w:t>
       </w:r>
       <w:r>
+        <w:tab/>
+      </w:r>
+      <w:r>
         <w:t xml:space="preserve">Once logged in, </w:t>
       </w:r>
       <w:r>
-        <w:t>Customers can access an ATM interface that allows them to check their account balances, and deposit or withdraw funds from their existing accounts. No other features are available to customers.</w:t>
+        <w:t>Customers can access an ATM interface that allows them to check their account balances and deposit or withdraw funds from their existing accounts. No other features are available to customers.</w:t>
       </w:r>
     </w:p>
     <w:p>
@@ -3373,6 +3413,9 @@
         <w:t xml:space="preserve">2.1.2.3 </w:t>
       </w:r>
       <w:r>
+        <w:tab/>
+      </w:r>
+      <w:r>
         <w:t xml:space="preserve">Once logged in, </w:t>
       </w:r>
       <w:r>
@@ -3396,7 +3439,10 @@
         <w:t xml:space="preserve"> and from</w:t>
       </w:r>
       <w:r>
-        <w:t xml:space="preserve"> accounts, and transfer funds between accounts.</w:t>
+        <w:t xml:space="preserve"> accounts, </w:t>
+      </w:r>
+      <w:r>
+        <w:t>deposit or withdraw funds from accounts, and transfer funds between accounts.</w:t>
       </w:r>
     </w:p>
     <w:p>
@@ -3405,6 +3451,9 @@
       </w:pPr>
       <w:r>
         <w:t xml:space="preserve">2.1.2.4 </w:t>
+      </w:r>
+      <w:r>
+        <w:tab/>
       </w:r>
       <w:r>
         <w:t xml:space="preserve">Employees </w:t>
@@ -3450,7 +3499,7 @@
         </w:numPr>
       </w:pPr>
       <w:r>
-        <w:t>Usernames must be unique.</w:t>
+        <w:t>There must be a method to sign up as a new Customer.</w:t>
       </w:r>
     </w:p>
     <w:p>
@@ -3473,7 +3522,16 @@
         <w:t xml:space="preserve">2.1.3.3 </w:t>
       </w:r>
       <w:r>
-        <w:t>The server will keep a log of transactions for each account, which can be sent to the Client application to be viewed by employees.</w:t>
+        <w:tab/>
+      </w:r>
+      <w:r>
+        <w:t xml:space="preserve">The server will keep a log of transactions for each account, which can be sent to the Client application to be viewed by </w:t>
+      </w:r>
+      <w:r>
+        <w:t>E</w:t>
+      </w:r>
+      <w:r>
+        <w:t>mployees.</w:t>
       </w:r>
     </w:p>
     <w:p>
@@ -3484,6 +3542,9 @@
         <w:t xml:space="preserve">2.1.3.4 </w:t>
       </w:r>
       <w:r>
+        <w:tab/>
+      </w:r>
+      <w:r>
         <w:t>Users can only be logged in via one connection at a time.</w:t>
       </w:r>
     </w:p>
@@ -3493,6 +3554,9 @@
       </w:pPr>
       <w:r>
         <w:t xml:space="preserve">2.1.3.5 </w:t>
+      </w:r>
+      <w:r>
+        <w:tab/>
       </w:r>
       <w:r>
         <w:t>The server will verify that a transaction is valid before completing it. (ex. Withdrawing more than account balance is not allowed</w:t>
@@ -3570,11 +3634,17 @@
       </w:r>
       <w:proofErr w:type="gramEnd"/>
       <w:r>
-        <w:t xml:space="preserve"> and transaction history of each account. The first line will include the fields account id, account type, status (open/closed), users with ownership of the account, current balance, and any other attributes specific to the type of account. The following lines contain the transaction history of the account, with each line containing the fields transaction id, amount, date, whether the transaction was performed by a Customer, </w:t>
+        <w:t xml:space="preserve"> and transaction history of each account. The first line will include the fields account id, account type, status (open/closed), users with ownership of the account, current balance, and any other attributes specific to the type of account. The following lines contain the transaction history of the account, with each line containing the fields </w:t>
       </w:r>
       <w:r>
         <w:lastRenderedPageBreak/>
-        <w:t>Employee, or Automatically, and name of the user performing the transaction (if applicable).</w:t>
+        <w:t xml:space="preserve">transaction id, amount, date, </w:t>
+      </w:r>
+      <w:r>
+        <w:t>the transaction type</w:t>
+      </w:r>
+      <w:r>
+        <w:t>, and name of the user performing the transaction (if applicable).</w:t>
       </w:r>
     </w:p>
     <w:p>
@@ -3658,7 +3728,13 @@
         <w:ind w:left="1440"/>
       </w:pPr>
       <w:r>
-        <w:t>3.3.1Transactions should not take longer than 30 seconds to be either completed or determined invalid.</w:t>
+        <w:t>3.3.1</w:t>
+      </w:r>
+      <w:r>
+        <w:t xml:space="preserve"> </w:t>
+      </w:r>
+      <w:r>
+        <w:t>Transactions should not take longer than 30 seconds to be either completed or determined invalid.</w:t>
       </w:r>
     </w:p>
     <w:p>
@@ -3674,10 +3750,10 @@
     <w:p>
       <w:pPr>
         <w:sectPr>
-          <w:headerReference w:type="default" r:id="rId11"/>
-          <w:footerReference w:type="default" r:id="rId12"/>
-          <w:headerReference w:type="first" r:id="rId13"/>
-          <w:footerReference w:type="first" r:id="rId14"/>
+          <w:headerReference w:type="default" r:id="rId12"/>
+          <w:footerReference w:type="default" r:id="rId13"/>
+          <w:headerReference w:type="first" r:id="rId14"/>
+          <w:footerReference w:type="first" r:id="rId15"/>
           <w:pgSz w:w="12240" w:h="15840"/>
           <w:pgMar w:top="1440" w:right="1800" w:bottom="1800" w:left="1800" w:header="720" w:footer="1080" w:gutter="0"/>
           <w:pgNumType w:fmt="lowerRoman"/>
@@ -3701,7 +3777,147 @@
         </w:sectPr>
       </w:pPr>
     </w:p>
-    <w:p/>
+    <w:p>
+      <w:r>
+        <w:br w:type="page"/>
+      </w:r>
+    </w:p>
+    <w:p>
+      <w:pPr>
+        <w:pStyle w:val="Heading"/>
+      </w:pPr>
+      <w:r>
+        <w:lastRenderedPageBreak/>
+        <w:t>UML Use Case Rough Draft</w:t>
+      </w:r>
+    </w:p>
+    <w:p>
+      <w:pPr>
+        <w:jc w:val="center"/>
+      </w:pPr>
+      <w:r>
+        <w:rPr>
+          <w:rFonts w:ascii="Arial" w:hAnsi="Arial" w:cs="Arial"/>
+          <w:b/>
+          <w:noProof/>
+          <w:sz w:val="36"/>
+        </w:rPr>
+        <w:drawing>
+          <wp:inline distT="0" distB="0" distL="0" distR="0" wp14:anchorId="0D884E6C" wp14:editId="3206ABC3">
+            <wp:extent cx="5551767" cy="3937000"/>
+            <wp:effectExtent l="0" t="0" r="0" b="0"/>
+            <wp:docPr id="1377454911" name="Picture 3" descr="A diagram of a bank system&#10;&#10;AI-generated content may be incorrect."/>
+            <wp:cNvGraphicFramePr>
+              <a:graphicFrameLocks xmlns:a="http://schemas.openxmlformats.org/drawingml/2006/main" noChangeAspect="1"/>
+            </wp:cNvGraphicFramePr>
+            <a:graphic xmlns:a="http://schemas.openxmlformats.org/drawingml/2006/main">
+              <a:graphicData uri="http://schemas.openxmlformats.org/drawingml/2006/picture">
+                <pic:pic xmlns:pic="http://schemas.openxmlformats.org/drawingml/2006/picture">
+                  <pic:nvPicPr>
+                    <pic:cNvPr id="1377454911" name="Picture 3" descr="A diagram of a bank system&#10;&#10;AI-generated content may be incorrect."/>
+                    <pic:cNvPicPr/>
+                  </pic:nvPicPr>
+                  <pic:blipFill>
+                    <a:blip r:embed="rId16" cstate="print">
+                      <a:extLst>
+                        <a:ext uri="{28A0092B-C50C-407E-A947-70E740481C1C}">
+                          <a14:useLocalDpi xmlns:a14="http://schemas.microsoft.com/office/drawing/2010/main" val="0"/>
+                        </a:ext>
+                      </a:extLst>
+                    </a:blip>
+                    <a:stretch>
+                      <a:fillRect/>
+                    </a:stretch>
+                  </pic:blipFill>
+                  <pic:spPr>
+                    <a:xfrm>
+                      <a:off x="0" y="0"/>
+                      <a:ext cx="5702419" cy="4043834"/>
+                    </a:xfrm>
+                    <a:prstGeom prst="rect">
+                      <a:avLst/>
+                    </a:prstGeom>
+                  </pic:spPr>
+                </pic:pic>
+              </a:graphicData>
+            </a:graphic>
+          </wp:inline>
+        </w:drawing>
+      </w:r>
+    </w:p>
+    <w:p>
+      <w:r>
+        <w:br w:type="page"/>
+      </w:r>
+    </w:p>
+    <w:p>
+      <w:pPr>
+        <w:pStyle w:val="Heading"/>
+      </w:pPr>
+      <w:r>
+        <w:lastRenderedPageBreak/>
+        <w:t>UML Class Diagrams Rough Draft</w:t>
+      </w:r>
+    </w:p>
+    <w:p>
+      <w:pPr>
+        <w:pStyle w:val="BodyText"/>
+      </w:pPr>
+      <w:r>
+        <w:rPr>
+          <w:noProof/>
+        </w:rPr>
+        <w:drawing>
+          <wp:anchor distT="0" distB="0" distL="114300" distR="114300" simplePos="0" relativeHeight="251658240" behindDoc="0" locked="0" layoutInCell="1" allowOverlap="1" wp14:anchorId="6749C5A9" wp14:editId="474B4DC4">
+            <wp:simplePos x="0" y="0"/>
+            <wp:positionH relativeFrom="margin">
+              <wp:align>center</wp:align>
+            </wp:positionH>
+            <wp:positionV relativeFrom="margin">
+              <wp:align>center</wp:align>
+            </wp:positionV>
+            <wp:extent cx="7338060" cy="3648075"/>
+            <wp:effectExtent l="0" t="0" r="0" b="0"/>
+            <wp:wrapSquare wrapText="bothSides"/>
+            <wp:docPr id="1836157272" name="Picture 4" descr="A diagram of a computer&#10;&#10;AI-generated content may be incorrect."/>
+            <wp:cNvGraphicFramePr>
+              <a:graphicFrameLocks xmlns:a="http://schemas.openxmlformats.org/drawingml/2006/main" noChangeAspect="1"/>
+            </wp:cNvGraphicFramePr>
+            <a:graphic xmlns:a="http://schemas.openxmlformats.org/drawingml/2006/main">
+              <a:graphicData uri="http://schemas.openxmlformats.org/drawingml/2006/picture">
+                <pic:pic xmlns:pic="http://schemas.openxmlformats.org/drawingml/2006/picture">
+                  <pic:nvPicPr>
+                    <pic:cNvPr id="1836157272" name="Picture 4" descr="A diagram of a computer&#10;&#10;AI-generated content may be incorrect."/>
+                    <pic:cNvPicPr/>
+                  </pic:nvPicPr>
+                  <pic:blipFill>
+                    <a:blip r:embed="rId17" cstate="print">
+                      <a:extLst>
+                        <a:ext uri="{28A0092B-C50C-407E-A947-70E740481C1C}">
+                          <a14:useLocalDpi xmlns:a14="http://schemas.microsoft.com/office/drawing/2010/main" val="0"/>
+                        </a:ext>
+                      </a:extLst>
+                    </a:blip>
+                    <a:stretch>
+                      <a:fillRect/>
+                    </a:stretch>
+                  </pic:blipFill>
+                  <pic:spPr>
+                    <a:xfrm>
+                      <a:off x="0" y="0"/>
+                      <a:ext cx="7338060" cy="3648075"/>
+                    </a:xfrm>
+                    <a:prstGeom prst="rect">
+                      <a:avLst/>
+                    </a:prstGeom>
+                  </pic:spPr>
+                </pic:pic>
+              </a:graphicData>
+            </a:graphic>
+          </wp:anchor>
+        </w:drawing>
+      </w:r>
+    </w:p>
     <w:sectPr>
       <w:type w:val="continuous"/>
       <w:pgSz w:w="12240" w:h="15840"/>
@@ -3758,7 +3974,7 @@
       <w:rPr>
         <w:noProof/>
       </w:rPr>
-      <w:pict w14:anchorId="35B6888E">
+      <w:pict w14:anchorId="49FA17A4">
         <v:rect id="Rectangle 2" o:spid="_x0000_s1026" style="position:absolute;margin-left:0;margin-top:.05pt;width:4.65pt;height:9.35pt;z-index:-503316473;visibility:visible;mso-wrap-style:square;mso-width-percent:0;mso-height-percent:0;mso-wrap-distance-left:0;mso-wrap-distance-top:0;mso-wrap-distance-right:0;mso-wrap-distance-bottom:0;mso-position-horizontal:center;mso-position-horizontal-relative:margin;mso-position-vertical:absolute;mso-position-vertical-relative:text;mso-width-percent:0;mso-height-percent:0;mso-width-relative:page;mso-height-relative:page;v-text-anchor:top" o:gfxdata="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" o:allowincell="f" filled="f" stroked="f" strokeweight="0">
           <o:lock v:ext="edit" aspectratio="t" verticies="t" text="t" shapetype="t"/>
           <v:textbox inset="0,0,0,0">
@@ -3837,7 +4053,7 @@
       <w:rPr>
         <w:noProof/>
       </w:rPr>
-      <w:pict w14:anchorId="6D69F48B">
+      <w:pict w14:anchorId="65AAF484">
         <v:rect id="Rectangle 1" o:spid="_x0000_s1027" style="position:absolute;margin-left:0;margin-top:.05pt;width:5.65pt;height:1.8pt;z-index:-503316474;visibility:visible;mso-wrap-style:square;mso-width-percent:0;mso-height-percent:0;mso-wrap-distance-left:0;mso-wrap-distance-top:0;mso-wrap-distance-right:0;mso-wrap-distance-bottom:0;mso-position-horizontal:center;mso-position-horizontal-relative:margin;mso-position-vertical:absolute;mso-position-vertical-relative:text;mso-width-percent:0;mso-height-percent:0;mso-width-relative:page;mso-height-relative:page;v-text-anchor:top" o:gfxdata="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" o:allowincell="f" filled="f" stroked="f" strokeweight="0">
           <o:lock v:ext="edit" aspectratio="t" verticies="t" text="t" shapetype="t"/>
           <v:textbox inset="0,0,0,0">
@@ -5997,4 +6213,16 @@
     </a:ext>
   </a:extLst>
 </a:theme>
+</file>
+
+<file path=customXml/item1.xml><?xml version="1.0" encoding="utf-8"?>
+<b:Sources xmlns:b="http://schemas.openxmlformats.org/officeDocument/2006/bibliography" xmlns="http://schemas.openxmlformats.org/officeDocument/2006/bibliography" SelectedStyle="/APASixthEditionOfficeOnline.xsl" StyleName="APA" Version="6"/>
+</file>
+
+<file path=customXml/itemProps1.xml><?xml version="1.0" encoding="utf-8"?>
+<ds:datastoreItem xmlns:ds="http://schemas.openxmlformats.org/officeDocument/2006/customXml" ds:itemID="{28CFB2EC-F8ED-C445-A60D-6CF12152FB73}">
+  <ds:schemaRefs>
+    <ds:schemaRef ds:uri="http://schemas.openxmlformats.org/officeDocument/2006/bibliography"/>
+  </ds:schemaRefs>
+</ds:datastoreItem>
 </file>
</xml_diff>